<commit_message>
Adding Gurage translated manual
</commit_message>
<xml_diff>
--- a/experimental/gff/gff_gurage/source/GurageTyping-English.docx
+++ b/experimental/gff/gff_gurage/source/GurageTyping-English.docx
@@ -344,12 +344,18 @@
         <w:t xml:space="preserve"> like </w:t>
       </w:r>
       <w:r>
+        <w:t>‘</w:t>
+      </w:r>
+      <w:r>
         <w:rPr>
           <w:rFonts w:ascii="Zebidar" w:hAnsi="Zebidar" w:cs="Zebidar"/>
         </w:rPr>
         <w:t></w:t>
       </w:r>
       <w:r>
+        <w:t>’</w:t>
+      </w:r>
+      <w:r>
         <w:rPr>
           <w:rFonts w:ascii="Zebidar" w:hAnsi="Zebidar" w:cs="Abyssinica SIL test"/>
         </w:rPr>
@@ -362,10 +368,22 @@
         <w:t xml:space="preserve"> </w:t>
       </w:r>
       <w:r>
+        <w:t>‘</w:t>
+      </w:r>
+      <w:r>
         <w:rPr>
           <w:rFonts w:ascii="Zebidar" w:hAnsi="Zebidar" w:cs="Abyssinica SIL test"/>
         </w:rPr>
-        <w:t>ሟ,</w:t>
+        <w:t>ሟ</w:t>
+      </w:r>
+      <w:r>
+        <w:t>’</w:t>
+      </w:r>
+      <w:r>
+        <w:rPr>
+          <w:rFonts w:ascii="Zebidar" w:hAnsi="Zebidar" w:cs="Abyssinica SIL test"/>
+        </w:rPr>
+        <w:t>,</w:t>
       </w:r>
       <w:r>
         <w:rPr>
@@ -374,11 +392,19 @@
         <w:t xml:space="preserve"> </w:t>
       </w:r>
       <w:r>
+        <w:t>‘</w:t>
+      </w:r>
+      <w:r>
         <w:rPr>
           <w:rFonts w:ascii="Zebidar" w:hAnsi="Zebidar" w:cs="Fixedsys Excelsior 2.00"/>
         </w:rPr>
         <w:t>ᎊ</w:t>
       </w:r>
+      <w:r>
+        <w:t>’</w:t>
+      </w:r>
+      <w:bookmarkStart w:id="0" w:name="_GoBack"/>
+      <w:bookmarkEnd w:id="0"/>
       <w:r>
         <w:t xml:space="preserve"> you can do so by typing an extra vowel after a ‘u’:</w:t>
       </w:r>
@@ -538,7 +564,7 @@
       </w:r>
       <w:r>
         <w:rPr>
-          <w:rFonts w:ascii="Abyssinica SIL test" w:hAnsi="Abyssinica SIL test" w:cs="Abyssinica SIL test"/>
+          <w:rFonts w:ascii="Abyssinica SIL" w:hAnsi="Abyssinica SIL" w:cs="Abyssinica SIL"/>
         </w:rPr>
         <w:t>ርኤ</w:t>
       </w:r>
@@ -956,6 +982,7 @@
         <w:pStyle w:val="Heading1"/>
       </w:pPr>
       <w:r>
+        <w:lastRenderedPageBreak/>
         <w:br/>
       </w:r>
       <w:r>
@@ -9309,6 +9336,7 @@
                 <w:sz w:val="28"/>
                 <w:szCs w:val="28"/>
               </w:rPr>
+              <w:lastRenderedPageBreak/>
               <w:t>Z</w:t>
             </w:r>
           </w:p>
@@ -9676,7 +9704,6 @@
                 <w:sz w:val="28"/>
                 <w:szCs w:val="28"/>
               </w:rPr>
-              <w:lastRenderedPageBreak/>
               <w:t>y</w:t>
             </w:r>
           </w:p>
@@ -12672,16 +12699,16 @@
                 <w:rFonts w:ascii="Zebidar" w:hAnsi="Zebidar" w:cs="Fixedsys Excelsior 2.00"/>
               </w:rPr>
             </w:pPr>
-            <w:bookmarkStart w:id="0" w:name="OLE_LINK1"/>
-            <w:bookmarkStart w:id="1" w:name="OLE_LINK2"/>
+            <w:bookmarkStart w:id="1" w:name="OLE_LINK1"/>
+            <w:bookmarkStart w:id="2" w:name="OLE_LINK2"/>
             <w:r>
               <w:rPr>
                 <w:rFonts w:ascii="Zebidar" w:hAnsi="Zebidar" w:cs="Fixedsys Excelsior 2.00"/>
               </w:rPr>
               <w:t>ᎊ</w:t>
             </w:r>
-            <w:bookmarkEnd w:id="0"/>
             <w:bookmarkEnd w:id="1"/>
+            <w:bookmarkEnd w:id="2"/>
           </w:p>
           <w:p>
             <w:pPr>
@@ -13070,8 +13097,6 @@
             <w:r>
               <w:t>i</w:t>
             </w:r>
-            <w:bookmarkStart w:id="2" w:name="_GoBack"/>
-            <w:bookmarkEnd w:id="2"/>
           </w:p>
         </w:tc>
         <w:tc>
@@ -16099,7 +16124,7 @@
     </w:rPrDefault>
     <w:pPrDefault/>
   </w:docDefaults>
-  <w:latentStyles w:defLockedState="0" w:defUIPriority="0" w:defSemiHidden="0" w:defUnhideWhenUsed="0" w:defQFormat="0" w:count="377">
+  <w:latentStyles w:defLockedState="0" w:defUIPriority="0" w:defSemiHidden="0" w:defUnhideWhenUsed="0" w:defQFormat="0" w:count="376">
     <w:lsdException w:name="Normal" w:qFormat="1"/>
     <w:lsdException w:name="heading 1" w:qFormat="1"/>
     <w:lsdException w:name="heading 2" w:qFormat="1"/>
@@ -16126,6 +16151,7 @@
     <w:lsdException w:name="Emphasis" w:qFormat="1"/>
     <w:lsdException w:name="HTML Preformatted" w:semiHidden="1" w:uiPriority="99" w:unhideWhenUsed="1"/>
     <w:lsdException w:name="HTML Typewriter" w:semiHidden="1" w:unhideWhenUsed="1"/>
+    <w:lsdException w:name="Normal Table" w:semiHidden="1" w:unhideWhenUsed="1"/>
     <w:lsdException w:name="No List" w:semiHidden="1" w:unhideWhenUsed="1"/>
     <w:lsdException w:name="Outline List 1" w:semiHidden="1" w:unhideWhenUsed="1"/>
     <w:lsdException w:name="Outline List 2" w:semiHidden="1" w:unhideWhenUsed="1"/>
@@ -16170,8 +16196,10 @@
     <w:lsdException w:name="Table Subtle 1" w:semiHidden="1" w:unhideWhenUsed="1"/>
     <w:lsdException w:name="Table Subtle 2" w:semiHidden="1" w:unhideWhenUsed="1"/>
     <w:lsdException w:name="Table Web 1" w:semiHidden="1" w:unhideWhenUsed="1"/>
+    <w:lsdException w:name="Table Web 2" w:semiHidden="1" w:unhideWhenUsed="1"/>
     <w:lsdException w:name="Table Web 3" w:semiHidden="1" w:unhideWhenUsed="1"/>
     <w:lsdException w:name="Balloon Text" w:semiHidden="1" w:unhideWhenUsed="1"/>
+    <w:lsdException w:name="Table Theme" w:semiHidden="1" w:unhideWhenUsed="1"/>
     <w:lsdException w:name="Placeholder Text" w:semiHidden="1" w:uiPriority="99"/>
     <w:lsdException w:name="No Spacing" w:uiPriority="1" w:qFormat="1"/>
     <w:lsdException w:name="Light Shading" w:uiPriority="60"/>
@@ -16392,7 +16420,6 @@
     <w:lsdException w:name="Hashtag" w:semiHidden="1" w:uiPriority="99" w:unhideWhenUsed="1"/>
     <w:lsdException w:name="Unresolved Mention" w:semiHidden="1" w:uiPriority="99" w:unhideWhenUsed="1"/>
     <w:lsdException w:name="Smart Link" w:semiHidden="1" w:uiPriority="99" w:unhideWhenUsed="1"/>
-    <w:lsdException w:name="Smart Link Error" w:semiHidden="1" w:uiPriority="99" w:unhideWhenUsed="1"/>
   </w:latentStyles>
   <w:style w:type="paragraph" w:default="1" w:styleId="Normal">
     <w:name w:val="Normal"/>

</xml_diff>